<commit_message>
Änderung Doku 5.1 sowie 6.3
</commit_message>
<xml_diff>
--- a/Dokumentation/UX-Dokumentation_VoZeMan.docx
+++ b/Dokumentation/UX-Dokumentation_VoZeMan.docx
@@ -10,6 +10,7 @@
           <w:docPartUnique/>
         </w:docPartObj>
       </w:sdtPr>
+      <w:sdtEndPr/>
       <w:sdtContent>
         <w:p>
           <w:r>
@@ -375,6 +376,7 @@
                                   <w:dataBinding w:prefixMappings="xmlns:ns0='http://schemas.microsoft.com/office/2006/coverPageProps' " w:xpath="/ns0:CoverPageProperties[1]/ns0:Abstract[1]" w:storeItemID="{55AF091B-3C7A-41E3-B477-F2FDAA23CFDA}"/>
                                   <w:text w:multiLine="1"/>
                                 </w:sdtPr>
+                                <w:sdtEndPr/>
                                 <w:sdtContent>
                                   <w:p>
                                     <w:pPr>
@@ -494,6 +496,7 @@
                             <w:dataBinding w:prefixMappings="xmlns:ns0='http://schemas.microsoft.com/office/2006/coverPageProps' " w:xpath="/ns0:CoverPageProperties[1]/ns0:Abstract[1]" w:storeItemID="{55AF091B-3C7A-41E3-B477-F2FDAA23CFDA}"/>
                             <w:text w:multiLine="1"/>
                           </w:sdtPr>
+                          <w:sdtEndPr/>
                           <w:sdtContent>
                             <w:p>
                               <w:pPr>
@@ -689,6 +692,7 @@
                                   <w:dataBinding w:prefixMappings="xmlns:ns0='http://purl.org/dc/elements/1.1/' xmlns:ns1='http://schemas.openxmlformats.org/package/2006/metadata/core-properties' " w:xpath="/ns1:coreProperties[1]/ns0:subject[1]" w:storeItemID="{6C3C8BC8-F283-45AE-878A-BAB7291924A1}"/>
                                   <w:text/>
                                 </w:sdtPr>
+                                <w:sdtEndPr/>
                                 <w:sdtContent>
                                   <w:p>
                                     <w:pPr>
@@ -825,6 +829,7 @@
                             <w:dataBinding w:prefixMappings="xmlns:ns0='http://purl.org/dc/elements/1.1/' xmlns:ns1='http://schemas.openxmlformats.org/package/2006/metadata/core-properties' " w:xpath="/ns1:coreProperties[1]/ns0:subject[1]" w:storeItemID="{6C3C8BC8-F283-45AE-878A-BAB7291924A1}"/>
                             <w:text/>
                           </w:sdtPr>
+                          <w:sdtEndPr/>
                           <w:sdtContent>
                             <w:p>
                               <w:pPr>
@@ -879,6 +884,12 @@
     </w:sdt>
     <w:sdt>
       <w:sdtPr>
+        <w:rPr>
+          <w:rFonts w:asciiTheme="minorHAnsi" w:eastAsiaTheme="minorEastAsia" w:hAnsiTheme="minorHAnsi" w:cstheme="minorBidi"/>
+          <w:color w:val="auto"/>
+          <w:sz w:val="21"/>
+          <w:szCs w:val="21"/>
+        </w:rPr>
         <w:id w:val="-2093995715"/>
         <w:docPartObj>
           <w:docPartGallery w:val="Table of Contents"/>
@@ -887,12 +898,8 @@
       </w:sdtPr>
       <w:sdtEndPr>
         <w:rPr>
-          <w:rFonts w:asciiTheme="minorHAnsi" w:eastAsiaTheme="minorEastAsia" w:hAnsiTheme="minorHAnsi" w:cstheme="minorBidi"/>
           <w:b/>
           <w:bCs/>
-          <w:color w:val="auto"/>
-          <w:sz w:val="21"/>
-          <w:szCs w:val="21"/>
         </w:rPr>
       </w:sdtEndPr>
       <w:sdtContent>
@@ -3890,8 +3897,6 @@
         </w:rPr>
         <w:t>sieben</w:t>
       </w:r>
-      <w:bookmarkStart w:id="9" w:name="_GoBack"/>
-      <w:bookmarkEnd w:id="9"/>
       <w:r>
         <w:rPr>
           <w:sz w:val="24"/>
@@ -4018,11 +4023,11 @@
       <w:pPr>
         <w:pStyle w:val="berschrift3"/>
       </w:pPr>
-      <w:bookmarkStart w:id="10" w:name="_Toc5362823"/>
+      <w:bookmarkStart w:id="9" w:name="_Toc5362823"/>
       <w:r>
         <w:t>Technische Rahmenbedingungen</w:t>
       </w:r>
-      <w:bookmarkEnd w:id="10"/>
+      <w:bookmarkEnd w:id="9"/>
     </w:p>
     <w:p>
       <w:pPr>
@@ -4070,11 +4075,11 @@
         <w:lastRenderedPageBreak/>
         <w:t xml:space="preserve"> </w:t>
       </w:r>
-      <w:bookmarkStart w:id="11" w:name="_Toc5362824"/>
+      <w:bookmarkStart w:id="10" w:name="_Toc5362824"/>
       <w:r>
         <w:t>Proto-Persona</w:t>
       </w:r>
-      <w:bookmarkEnd w:id="11"/>
+      <w:bookmarkEnd w:id="10"/>
     </w:p>
     <w:p/>
     <w:p>
@@ -4138,11 +4143,11 @@
       <w:r>
         <w:t xml:space="preserve"> </w:t>
       </w:r>
-      <w:bookmarkStart w:id="12" w:name="_Toc5362825"/>
+      <w:bookmarkStart w:id="11" w:name="_Toc5362825"/>
       <w:r>
         <w:t>Analyse des Nutzungskontextes (Ist-Analyse)</w:t>
       </w:r>
-      <w:bookmarkEnd w:id="12"/>
+      <w:bookmarkEnd w:id="11"/>
     </w:p>
     <w:p/>
     <w:p>
@@ -4274,26 +4279,23 @@
           <w:numId w:val="1"/>
         </w:numPr>
       </w:pPr>
-      <w:bookmarkStart w:id="13" w:name="_Toc5362826"/>
+      <w:bookmarkStart w:id="12" w:name="_Toc5362826"/>
       <w:r>
         <w:lastRenderedPageBreak/>
         <w:t>Anforderungen</w:t>
       </w:r>
+      <w:bookmarkEnd w:id="12"/>
+    </w:p>
+    <w:p/>
+    <w:p>
+      <w:pPr>
+        <w:pStyle w:val="berschrift2"/>
+      </w:pPr>
+      <w:bookmarkStart w:id="13" w:name="_Toc5362827"/>
+      <w:r>
+        <w:t>3.1 Definition der Nutzeranforderungen (Soll-Analyse)</w:t>
+      </w:r>
       <w:bookmarkEnd w:id="13"/>
-    </w:p>
-    <w:p/>
-    <w:p>
-      <w:pPr>
-        <w:pStyle w:val="berschrift2"/>
-      </w:pPr>
-      <w:bookmarkStart w:id="14" w:name="_Toc5362827"/>
-      <w:r>
-        <w:t xml:space="preserve">3.1 </w:t>
-      </w:r>
-      <w:r>
-        <w:t>Definition der Nutzeranforderungen (Soll-Analyse)</w:t>
-      </w:r>
-      <w:bookmarkEnd w:id="14"/>
       <w:r>
         <w:t xml:space="preserve"> </w:t>
       </w:r>
@@ -4550,11 +4552,22 @@
           <w:numId w:val="1"/>
         </w:numPr>
       </w:pPr>
-      <w:bookmarkStart w:id="15" w:name="_Toc5362828"/>
+      <w:bookmarkStart w:id="14" w:name="_Toc5362828"/>
       <w:r>
         <w:lastRenderedPageBreak/>
         <w:t>Entwurf</w:t>
       </w:r>
+      <w:bookmarkEnd w:id="14"/>
+    </w:p>
+    <w:p/>
+    <w:p>
+      <w:pPr>
+        <w:pStyle w:val="berschrift2"/>
+      </w:pPr>
+      <w:bookmarkStart w:id="15" w:name="_Toc5362829"/>
+      <w:r>
+        <w:t>4.1 Umsetzung der Nutzeranforderungen</w:t>
+      </w:r>
       <w:bookmarkEnd w:id="15"/>
     </w:p>
     <w:p/>
@@ -4562,26 +4575,15 @@
       <w:pPr>
         <w:pStyle w:val="berschrift2"/>
       </w:pPr>
-      <w:bookmarkStart w:id="16" w:name="_Toc5362829"/>
-      <w:r>
-        <w:t>4.1 Umsetzung der Nutzeranforderungen</w:t>
+      <w:bookmarkStart w:id="16" w:name="_Toc5362830"/>
+      <w:r>
+        <w:t xml:space="preserve">4.2 Dynamisches </w:t>
+      </w:r>
+      <w:proofErr w:type="spellStart"/>
+      <w:r>
+        <w:t>Wireframe</w:t>
       </w:r>
       <w:bookmarkEnd w:id="16"/>
-    </w:p>
-    <w:p/>
-    <w:p>
-      <w:pPr>
-        <w:pStyle w:val="berschrift2"/>
-      </w:pPr>
-      <w:bookmarkStart w:id="17" w:name="_Toc5362830"/>
-      <w:r>
-        <w:t xml:space="preserve">4.2 Dynamisches </w:t>
-      </w:r>
-      <w:proofErr w:type="spellStart"/>
-      <w:r>
-        <w:t>Wireframe</w:t>
-      </w:r>
-      <w:bookmarkEnd w:id="17"/>
       <w:proofErr w:type="spellEnd"/>
     </w:p>
     <w:p/>
@@ -4781,26 +4783,333 @@
           <w:numId w:val="1"/>
         </w:numPr>
       </w:pPr>
-      <w:bookmarkStart w:id="18" w:name="_Toc5362831"/>
+      <w:bookmarkStart w:id="17" w:name="_Toc5362831"/>
       <w:r>
         <w:lastRenderedPageBreak/>
         <w:t>Evaluation &amp; Reflexion</w:t>
       </w:r>
+      <w:bookmarkEnd w:id="17"/>
+    </w:p>
+    <w:p/>
+    <w:p>
+      <w:pPr>
+        <w:pStyle w:val="berschrift2"/>
+      </w:pPr>
+      <w:bookmarkStart w:id="18" w:name="_Toc5362832"/>
+      <w:r>
+        <w:t>5.1 Ergebnisse des Usability-Test</w:t>
+      </w:r>
       <w:bookmarkEnd w:id="18"/>
     </w:p>
     <w:p/>
     <w:p>
       <w:pPr>
+        <w:rPr>
+          <w:sz w:val="24"/>
+        </w:rPr>
+      </w:pPr>
+      <w:r>
+        <w:rPr>
+          <w:sz w:val="24"/>
+        </w:rPr>
+        <w:t xml:space="preserve">Auf Grundlage des zuvor erstellen Wire-Frame wurde der erste Usability-Test vorbereitet. Hierzu wurde im Vorfeld zunächst beschrieben, welchen Zweck der </w:t>
+      </w:r>
+      <w:proofErr w:type="spellStart"/>
+      <w:r>
+        <w:rPr>
+          <w:sz w:val="24"/>
+        </w:rPr>
+        <w:t>VoZeMan</w:t>
+      </w:r>
+      <w:proofErr w:type="spellEnd"/>
+      <w:r>
+        <w:rPr>
+          <w:sz w:val="24"/>
+        </w:rPr>
+        <w:t xml:space="preserve"> erfüllen soll.</w:t>
+      </w:r>
+    </w:p>
+    <w:p>
+      <w:pPr>
+        <w:rPr>
+          <w:sz w:val="24"/>
+        </w:rPr>
+      </w:pPr>
+      <w:r>
+        <w:rPr>
+          <w:sz w:val="24"/>
+        </w:rPr>
+        <w:t xml:space="preserve">Der Usability-Test wurde von mehreren Studierenden des WWI17B1-Kurses durchgeführt. Im Anschluss wurde gegenüber dem </w:t>
+      </w:r>
+      <w:proofErr w:type="spellStart"/>
+      <w:r>
+        <w:rPr>
+          <w:sz w:val="24"/>
+        </w:rPr>
+        <w:t>VoZeMan</w:t>
+      </w:r>
+      <w:proofErr w:type="spellEnd"/>
+      <w:r>
+        <w:rPr>
+          <w:sz w:val="24"/>
+        </w:rPr>
+        <w:t>-Team konstruktive Kritik geäußert. Der Grundtenor war durchwegs positiv und die einzelnen Testgruppen waren von der Notwendigkeit einer solchen Applikation überzeugt.</w:t>
+      </w:r>
+    </w:p>
+    <w:p>
+      <w:pPr>
+        <w:rPr>
+          <w:sz w:val="24"/>
+        </w:rPr>
+      </w:pPr>
+      <w:r>
+        <w:rPr>
+          <w:sz w:val="24"/>
+        </w:rPr>
+        <w:t>Die Bedienung erwies sich als sehr intuitiv, somit konnten</w:t>
+      </w:r>
+      <w:r>
+        <w:rPr>
+          <w:sz w:val="24"/>
+        </w:rPr>
+        <w:t xml:space="preserve"> </w:t>
+      </w:r>
+      <w:r>
+        <w:rPr>
+          <w:sz w:val="24"/>
+        </w:rPr>
+        <w:t>sich</w:t>
+      </w:r>
+      <w:r>
+        <w:rPr>
+          <w:sz w:val="24"/>
+        </w:rPr>
+        <w:t xml:space="preserve"> die Testpersonen ohne weitere Erklärungen</w:t>
+      </w:r>
+      <w:r>
+        <w:rPr>
+          <w:sz w:val="24"/>
+        </w:rPr>
+        <w:t xml:space="preserve"> durch das </w:t>
+      </w:r>
+      <w:proofErr w:type="spellStart"/>
+      <w:r>
+        <w:rPr>
+          <w:sz w:val="24"/>
+        </w:rPr>
+        <w:t>WireFram</w:t>
+      </w:r>
+      <w:proofErr w:type="spellEnd"/>
+      <w:r>
+        <w:rPr>
+          <w:sz w:val="24"/>
+        </w:rPr>
+        <w:t xml:space="preserve"> arbeiten.</w:t>
+      </w:r>
+    </w:p>
+    <w:p>
+      <w:pPr>
+        <w:rPr>
+          <w:sz w:val="24"/>
+        </w:rPr>
+      </w:pPr>
+      <w:r>
+        <w:rPr>
+          <w:sz w:val="24"/>
+        </w:rPr>
+        <w:t>Zusammenfassend wurden folgende Kritikpunkte geäußert:</w:t>
+      </w:r>
+      <w:r>
+        <w:rPr>
+          <w:sz w:val="24"/>
+        </w:rPr>
+        <w:br/>
+      </w:r>
+    </w:p>
+    <w:p>
+      <w:pPr>
+        <w:pStyle w:val="Listenabsatz"/>
+        <w:numPr>
+          <w:ilvl w:val="0"/>
+          <w:numId w:val="11"/>
+        </w:numPr>
+        <w:rPr>
+          <w:sz w:val="24"/>
+        </w:rPr>
+      </w:pPr>
+      <w:r>
+        <w:rPr>
+          <w:sz w:val="24"/>
+        </w:rPr>
+        <w:t xml:space="preserve">Im </w:t>
+      </w:r>
+      <w:proofErr w:type="spellStart"/>
+      <w:r>
+        <w:rPr>
+          <w:sz w:val="24"/>
+        </w:rPr>
+        <w:t>WireFram</w:t>
+      </w:r>
+      <w:proofErr w:type="spellEnd"/>
+      <w:r>
+        <w:rPr>
+          <w:sz w:val="24"/>
+        </w:rPr>
+        <w:t xml:space="preserve"> gibt es nur die Möglichkeit,  über den Menüpunkt „RAPLA“ den aktuellen </w:t>
+      </w:r>
+      <w:proofErr w:type="spellStart"/>
+      <w:r>
+        <w:rPr>
+          <w:sz w:val="24"/>
+        </w:rPr>
+        <w:t>Studenplan</w:t>
+      </w:r>
+      <w:proofErr w:type="spellEnd"/>
+      <w:r>
+        <w:rPr>
+          <w:sz w:val="24"/>
+        </w:rPr>
+        <w:t xml:space="preserve"> aufzurufen. Die am Usability-Test beteiligten Personen wünschten sich für die weiter Projektphase ebenfalls die Möglichkeit, innerhalb des </w:t>
+      </w:r>
+      <w:proofErr w:type="spellStart"/>
+      <w:r>
+        <w:rPr>
+          <w:sz w:val="24"/>
+        </w:rPr>
+        <w:t>VoZeMan</w:t>
+      </w:r>
+      <w:proofErr w:type="spellEnd"/>
+      <w:r>
+        <w:rPr>
+          <w:sz w:val="24"/>
+        </w:rPr>
+        <w:t xml:space="preserve"> auf die Website von </w:t>
+      </w:r>
+      <w:proofErr w:type="spellStart"/>
+      <w:r>
+        <w:rPr>
+          <w:sz w:val="24"/>
+        </w:rPr>
+        <w:t>moodle</w:t>
+      </w:r>
+      <w:proofErr w:type="spellEnd"/>
+      <w:r>
+        <w:rPr>
+          <w:sz w:val="24"/>
+        </w:rPr>
+        <w:t xml:space="preserve"> sowie Dualis zugreifen zu können</w:t>
+      </w:r>
+    </w:p>
+    <w:p>
+      <w:pPr>
+        <w:pStyle w:val="Listenabsatz"/>
+        <w:numPr>
+          <w:ilvl w:val="0"/>
+          <w:numId w:val="11"/>
+        </w:numPr>
+        <w:rPr>
+          <w:sz w:val="24"/>
+        </w:rPr>
+      </w:pPr>
+      <w:r>
+        <w:rPr>
+          <w:sz w:val="24"/>
+        </w:rPr>
+        <w:t xml:space="preserve">Ebenfalls wurde </w:t>
+      </w:r>
+      <w:r>
+        <w:rPr>
+          <w:sz w:val="24"/>
+        </w:rPr>
+        <w:t xml:space="preserve">die </w:t>
+      </w:r>
+      <w:r>
+        <w:rPr>
+          <w:sz w:val="24"/>
+        </w:rPr>
+        <w:t>Anordnung der einzelnen Funktionen bemängelt</w:t>
+      </w:r>
+      <w:r>
+        <w:rPr>
+          <w:sz w:val="24"/>
+        </w:rPr>
+        <w:t>, wobei hier die Notizfunktion am meisten ins Gewicht viel. Diese wurde im Grunde gut empfunden, allerdings sollte diese nicht dauerhaft im Blickfeld der Nutzer sein.</w:t>
+      </w:r>
+      <w:r>
+        <w:rPr>
+          <w:sz w:val="24"/>
+        </w:rPr>
+        <w:br/>
+      </w:r>
+    </w:p>
+    <w:p/>
+    <w:p>
+      <w:pPr>
+        <w:jc w:val="both"/>
+        <w:rPr>
+          <w:strike/>
+          <w:color w:val="FF0000"/>
+          <w:sz w:val="24"/>
+        </w:rPr>
+      </w:pPr>
+      <w:r>
+        <w:rPr>
+          <w:strike/>
+          <w:color w:val="FF0000"/>
+          <w:sz w:val="24"/>
+        </w:rPr>
+        <w:t>[</w:t>
+      </w:r>
+      <w:r>
+        <w:rPr>
+          <w:strike/>
+          <w:color w:val="FF0000"/>
+          <w:sz w:val="24"/>
+        </w:rPr>
+        <w:t xml:space="preserve">Unser Usability-Test verlief äußerst positiv und hatte äußerst gute Auswirkungen auf unseren weiteren Fortschritt. Unser allgemeine Projektidee wurde als sehr sinnvoll empfunden und erhielt großen Zuspruch von den anderen Studierenden, die eine solche Applikation gerne hätten. Auch der Umgang mit der Oberfläche stellte sich als sehr intuitiv heraus und konnte ohne Hilfe bedient werden. Generell wurden die meisten Funktionen als sinnvoll empfunden, allerdings gab es auch ein paar Kritikpunkte. Die Benutzer wollten nicht nur auf RAPLA zugreifen, sondern auch auf </w:t>
+      </w:r>
+      <w:proofErr w:type="spellStart"/>
+      <w:r>
+        <w:rPr>
+          <w:strike/>
+          <w:color w:val="FF0000"/>
+          <w:sz w:val="24"/>
+        </w:rPr>
+        <w:t>Moodle</w:t>
+      </w:r>
+      <w:proofErr w:type="spellEnd"/>
+      <w:r>
+        <w:rPr>
+          <w:strike/>
+          <w:color w:val="FF0000"/>
+          <w:sz w:val="24"/>
+        </w:rPr>
+        <w:t xml:space="preserve"> und Dualis. Außerdem wurde vorgeschlagen, das Feld rechts zu entfernen und diesen Platz anderweitig zu verwenden.</w:t>
+      </w:r>
+      <w:r>
+        <w:rPr>
+          <w:strike/>
+          <w:color w:val="FF0000"/>
+          <w:sz w:val="24"/>
+        </w:rPr>
+        <w:t>]</w:t>
+      </w:r>
+    </w:p>
+    <w:p/>
+    <w:p>
+      <w:pPr>
         <w:pStyle w:val="berschrift2"/>
       </w:pPr>
-      <w:bookmarkStart w:id="19" w:name="_Toc5362832"/>
-      <w:r>
-        <w:t xml:space="preserve">5.1 </w:t>
-      </w:r>
-      <w:r>
-        <w:t>Ergebnisse des Usability-Test</w:t>
+      <w:bookmarkStart w:id="19" w:name="_Toc5362833"/>
+      <w:r>
+        <w:t xml:space="preserve">5.2 Anpassung des </w:t>
+      </w:r>
+      <w:proofErr w:type="spellStart"/>
+      <w:r>
+        <w:t>Wireframes</w:t>
       </w:r>
       <w:bookmarkEnd w:id="19"/>
+      <w:proofErr w:type="spellEnd"/>
     </w:p>
     <w:p/>
     <w:p>
@@ -4814,13 +5123,69 @@
         <w:rPr>
           <w:sz w:val="24"/>
         </w:rPr>
-        <w:t xml:space="preserve">Unser Usability-Test verlief äußerst positiv und hatte äußerst gute Auswirkungen auf unseren weiteren Fortschritt. Unser allgemeine Projektidee wurde als sehr sinnvoll empfunden und erhielt großen Zuspruch von den anderen Studierenden, die eine solche Applikation gerne hätten. Auch der Umgang mit der Oberfläche stellte sich als sehr intuitiv heraus und konnte ohne Hilfe bedient werden. Generell wurden die meisten Funktionen als sinnvoll empfunden, allerdings gab es auch ein paar Kritikpunkte. Die Benutzer wollten nicht nur auf RAPLA zugreifen, sondern auch auf </w:t>
+        <w:t xml:space="preserve">Unser </w:t>
       </w:r>
       <w:proofErr w:type="spellStart"/>
       <w:r>
         <w:rPr>
           <w:sz w:val="24"/>
         </w:rPr>
+        <w:t>WireFrame</w:t>
+      </w:r>
+      <w:proofErr w:type="spellEnd"/>
+      <w:r>
+        <w:rPr>
+          <w:sz w:val="24"/>
+        </w:rPr>
+        <w:t xml:space="preserve"> wurde nicht weiter verändert, da wir die Verbesserungsvorschläge der Nutzer und unsere eigenen hinzu gewonnenen Ideen direkt in einem Prototyp angepasst haben, der kurz darauf entwickelt wurde.</w:t>
+      </w:r>
+    </w:p>
+    <w:p>
+      <w:pPr>
+        <w:jc w:val="both"/>
+        <w:rPr>
+          <w:sz w:val="24"/>
+        </w:rPr>
+      </w:pPr>
+      <w:r>
+        <w:rPr>
+          <w:sz w:val="24"/>
+        </w:rPr>
+        <w:t xml:space="preserve">Wir verschoben allerdings die Leiste nach links und änderten sie um zu einer Spalte. Die neuen Unterpunkte hießen </w:t>
+      </w:r>
+      <w:proofErr w:type="spellStart"/>
+      <w:r>
+        <w:rPr>
+          <w:sz w:val="24"/>
+        </w:rPr>
+        <w:t>WebLinks</w:t>
+      </w:r>
+      <w:proofErr w:type="spellEnd"/>
+      <w:r>
+        <w:rPr>
+          <w:sz w:val="24"/>
+        </w:rPr>
+        <w:t xml:space="preserve">, worüber man </w:t>
+      </w:r>
+      <w:proofErr w:type="spellStart"/>
+      <w:r>
+        <w:rPr>
+          <w:sz w:val="24"/>
+        </w:rPr>
+        <w:t>Rapla</w:t>
+      </w:r>
+      <w:proofErr w:type="spellEnd"/>
+      <w:r>
+        <w:rPr>
+          <w:sz w:val="24"/>
+        </w:rPr>
+        <w:t xml:space="preserve">, </w:t>
+      </w:r>
+      <w:proofErr w:type="spellStart"/>
+      <w:r>
+        <w:rPr>
+          <w:sz w:val="24"/>
+        </w:rPr>
         <w:t>Moodle</w:t>
       </w:r>
       <w:proofErr w:type="spellEnd"/>
@@ -4828,108 +5193,14 @@
         <w:rPr>
           <w:sz w:val="24"/>
         </w:rPr>
-        <w:t xml:space="preserve"> und Dualis. Außerdem wurde vorgeschlagen, das Feld rechts zu entfernen und diesen Platz anderweitig zu verwenden.</w:t>
-      </w:r>
-    </w:p>
-    <w:p/>
-    <w:p>
-      <w:pPr>
-        <w:pStyle w:val="berschrift2"/>
-      </w:pPr>
-      <w:bookmarkStart w:id="20" w:name="_Toc5362833"/>
-      <w:r>
-        <w:t xml:space="preserve">5.2 Anpassung des </w:t>
-      </w:r>
-      <w:proofErr w:type="spellStart"/>
-      <w:r>
-        <w:t>Wireframes</w:t>
-      </w:r>
-      <w:bookmarkEnd w:id="20"/>
-      <w:proofErr w:type="spellEnd"/>
-    </w:p>
-    <w:p/>
-    <w:p>
-      <w:pPr>
-        <w:jc w:val="both"/>
-        <w:rPr>
-          <w:sz w:val="24"/>
-        </w:rPr>
-      </w:pPr>
-      <w:r>
-        <w:rPr>
-          <w:sz w:val="24"/>
-        </w:rPr>
-        <w:t xml:space="preserve">Unser </w:t>
-      </w:r>
-      <w:proofErr w:type="spellStart"/>
-      <w:r>
-        <w:rPr>
-          <w:sz w:val="24"/>
-        </w:rPr>
-        <w:t>WireFrame</w:t>
-      </w:r>
-      <w:proofErr w:type="spellEnd"/>
-      <w:r>
-        <w:rPr>
-          <w:sz w:val="24"/>
-        </w:rPr>
-        <w:t xml:space="preserve"> wurde nicht weiter verändert, da wir die Verbesserungsvorschläge der Nutzer und unsere eigenen hinzu gewonnenen Ideen direkt in einem Prototyp angepasst haben, der kurz darauf entwickelt wurde.</w:t>
-      </w:r>
-    </w:p>
-    <w:p>
-      <w:pPr>
-        <w:jc w:val="both"/>
-        <w:rPr>
-          <w:sz w:val="24"/>
-        </w:rPr>
-      </w:pPr>
-      <w:r>
-        <w:rPr>
-          <w:sz w:val="24"/>
-        </w:rPr>
-        <w:t xml:space="preserve">Wir verschoben allerdings die Leiste nach links und änderten sie um zu einer Spalte. Die neuen Unterpunkte hießen </w:t>
-      </w:r>
-      <w:proofErr w:type="spellStart"/>
-      <w:r>
-        <w:rPr>
-          <w:sz w:val="24"/>
-        </w:rPr>
-        <w:t>WebLinks</w:t>
-      </w:r>
-      <w:proofErr w:type="spellEnd"/>
-      <w:r>
-        <w:rPr>
-          <w:sz w:val="24"/>
-        </w:rPr>
-        <w:t xml:space="preserve">, worüber man </w:t>
-      </w:r>
-      <w:proofErr w:type="spellStart"/>
-      <w:r>
-        <w:rPr>
-          <w:sz w:val="24"/>
-        </w:rPr>
-        <w:t>Rapla</w:t>
-      </w:r>
-      <w:proofErr w:type="spellEnd"/>
-      <w:r>
-        <w:rPr>
-          <w:sz w:val="24"/>
-        </w:rPr>
-        <w:t xml:space="preserve">, </w:t>
-      </w:r>
-      <w:proofErr w:type="spellStart"/>
-      <w:r>
-        <w:rPr>
-          <w:sz w:val="24"/>
-        </w:rPr>
-        <w:t>Moodle</w:t>
-      </w:r>
-      <w:proofErr w:type="spellEnd"/>
-      <w:r>
-        <w:rPr>
-          <w:sz w:val="24"/>
-        </w:rPr>
-        <w:t xml:space="preserve"> und Dualis anwählen konnte. Diese drei lassen sich in der Titelzeile rechts auswählen, Notizen, Raumbelegung, </w:t>
+        <w:t xml:space="preserve"> und Dualis anwählen konnte. </w:t>
+      </w:r>
+      <w:r>
+        <w:rPr>
+          <w:sz w:val="24"/>
+        </w:rPr>
+        <w:lastRenderedPageBreak/>
+        <w:t xml:space="preserve">Diese drei lassen sich in der Titelzeile rechts auswählen, Notizen, Raumbelegung, </w:t>
       </w:r>
       <w:proofErr w:type="spellStart"/>
       <w:r>
@@ -4986,11 +5257,11 @@
       <w:r>
         <w:t xml:space="preserve"> </w:t>
       </w:r>
-      <w:bookmarkStart w:id="21" w:name="_Toc5362834"/>
+      <w:bookmarkStart w:id="20" w:name="_Toc5362834"/>
       <w:r>
         <w:t>Implikationen für Prototyp</w:t>
       </w:r>
-      <w:bookmarkEnd w:id="21"/>
+      <w:bookmarkEnd w:id="20"/>
     </w:p>
     <w:p/>
     <w:p>
@@ -5034,86 +5305,69 @@
           <w:numId w:val="1"/>
         </w:numPr>
       </w:pPr>
-      <w:bookmarkStart w:id="22" w:name="_Toc5362835"/>
+      <w:bookmarkStart w:id="21" w:name="_Toc5362835"/>
       <w:r>
         <w:lastRenderedPageBreak/>
         <w:t>Ausblick</w:t>
       </w:r>
+      <w:bookmarkEnd w:id="21"/>
+    </w:p>
+    <w:p/>
+    <w:p>
+      <w:pPr>
+        <w:pStyle w:val="berschrift2"/>
+      </w:pPr>
+      <w:bookmarkStart w:id="22" w:name="_Toc5362836"/>
+      <w:r>
+        <w:t>6.1 Kennzeichnung der Dead-Ends</w:t>
+      </w:r>
       <w:bookmarkEnd w:id="22"/>
     </w:p>
     <w:p/>
     <w:p>
       <w:pPr>
+        <w:jc w:val="both"/>
+        <w:rPr>
+          <w:sz w:val="24"/>
+        </w:rPr>
+      </w:pPr>
+      <w:r>
+        <w:rPr>
+          <w:sz w:val="24"/>
+        </w:rPr>
+        <w:t>Raumbelegung: Geplant war es, dass man auf über ein 2D oder noch besser ein 3D Bild der DHBW Karlsruhe direkt im Bild angezeigt bekommt, welche Räume frei/ belegt sind. Außerdem soll sich der Bereich in dem sich der Raum befindet in der Farbe des entsprechenden Flügel gefärbt werden und der Raum mit einem roten blinkenden Punkt genau angezeigt werden.</w:t>
+      </w:r>
+    </w:p>
+    <w:p>
+      <w:pPr>
+        <w:jc w:val="both"/>
+        <w:rPr>
+          <w:sz w:val="24"/>
+        </w:rPr>
+      </w:pPr>
+      <w:r>
+        <w:rPr>
+          <w:sz w:val="24"/>
+        </w:rPr>
+        <w:t>Ein weitere Dead-End ist die Dozentenfunktion.</w:t>
+      </w:r>
+    </w:p>
+    <w:p>
+      <w:pPr>
+        <w:rPr>
+          <w:sz w:val="24"/>
+        </w:rPr>
+      </w:pPr>
+    </w:p>
+    <w:p>
+      <w:pPr>
         <w:pStyle w:val="berschrift2"/>
       </w:pPr>
-      <w:bookmarkStart w:id="23" w:name="_Toc5362836"/>
-      <w:r>
-        <w:t>6.1 Kennzeichnung der Dead-Ends</w:t>
+      <w:bookmarkStart w:id="23" w:name="_Toc5362837"/>
+      <w:r>
+        <w:t>6.2 Weiterentwicklungsmöglichkeiten</w:t>
       </w:r>
       <w:bookmarkEnd w:id="23"/>
-    </w:p>
-    <w:p/>
-    <w:p>
-      <w:pPr>
-        <w:jc w:val="both"/>
-        <w:rPr>
-          <w:sz w:val="24"/>
-        </w:rPr>
-      </w:pPr>
-      <w:r>
-        <w:rPr>
-          <w:sz w:val="24"/>
-        </w:rPr>
-        <w:t xml:space="preserve">Raumbelegung: Geplant war es, dass man auf über ein 2D oder noch besser ein 3D Bild der DHBW Karlsruhe direkt im Bild angezeigt bekommt, welche Räume frei/ belegt sind. Außerdem soll sich der Bereich in dem sich der Raum befindet in der Farbe </w:t>
-      </w:r>
-      <w:proofErr w:type="gramStart"/>
-      <w:r>
-        <w:rPr>
-          <w:sz w:val="24"/>
-        </w:rPr>
-        <w:t>des entsprechenden Flügel</w:t>
-      </w:r>
-      <w:proofErr w:type="gramEnd"/>
-      <w:r>
-        <w:rPr>
-          <w:sz w:val="24"/>
-        </w:rPr>
-        <w:t xml:space="preserve"> gefärbt werden und der Raum mit einem roten blinkenden Punkt genau angezeigt werden.</w:t>
-      </w:r>
-    </w:p>
-    <w:p>
-      <w:pPr>
-        <w:jc w:val="both"/>
-        <w:rPr>
-          <w:sz w:val="24"/>
-        </w:rPr>
-      </w:pPr>
-      <w:r>
-        <w:rPr>
-          <w:sz w:val="24"/>
-        </w:rPr>
-        <w:t>Ein weitere Dead-End ist die Dozentenfunktion.</w:t>
-      </w:r>
-    </w:p>
-    <w:p>
-      <w:pPr>
-        <w:rPr>
-          <w:sz w:val="24"/>
-        </w:rPr>
-      </w:pPr>
-    </w:p>
-    <w:p>
-      <w:pPr>
-        <w:pStyle w:val="berschrift2"/>
-      </w:pPr>
-      <w:bookmarkStart w:id="24" w:name="_Toc5362837"/>
-      <w:r>
-        <w:t xml:space="preserve">6.2 </w:t>
-      </w:r>
-      <w:r>
-        <w:t>Weiterentwicklungsmöglichkeiten</w:t>
-      </w:r>
-      <w:bookmarkEnd w:id="24"/>
     </w:p>
     <w:p/>
     <w:p>
@@ -5257,72 +5511,228 @@
       <w:pPr>
         <w:pStyle w:val="berschrift2"/>
       </w:pPr>
-      <w:bookmarkStart w:id="25" w:name="_Toc5362838"/>
-      <w:r>
-        <w:t xml:space="preserve">6.3 </w:t>
-      </w:r>
-      <w:r>
-        <w:t>Mögliche Tests um Usability zu evaluieren</w:t>
-      </w:r>
-      <w:bookmarkEnd w:id="25"/>
+      <w:bookmarkStart w:id="24" w:name="_Toc5362838"/>
+      <w:r>
+        <w:t>6.3 Mögliche Tests um Usability zu evaluieren</w:t>
+      </w:r>
+      <w:bookmarkEnd w:id="24"/>
     </w:p>
     <w:p/>
     <w:p>
       <w:pPr>
+        <w:rPr>
+          <w:sz w:val="24"/>
+        </w:rPr>
+      </w:pPr>
+      <w:r>
+        <w:rPr>
+          <w:sz w:val="24"/>
+        </w:rPr>
+        <w:t xml:space="preserve">Für die Evaluation der Usability kommen für den </w:t>
+      </w:r>
+      <w:proofErr w:type="spellStart"/>
+      <w:r>
+        <w:rPr>
+          <w:sz w:val="24"/>
+        </w:rPr>
+        <w:t>VoZeMan</w:t>
+      </w:r>
+      <w:proofErr w:type="spellEnd"/>
+      <w:r>
+        <w:rPr>
+          <w:sz w:val="24"/>
+        </w:rPr>
+        <w:t xml:space="preserve"> zwei Methoden in Frage.</w:t>
+      </w:r>
+    </w:p>
+    <w:p>
+      <w:pPr>
+        <w:pStyle w:val="Listenabsatz"/>
+        <w:numPr>
+          <w:ilvl w:val="0"/>
+          <w:numId w:val="12"/>
+        </w:numPr>
+        <w:rPr>
+          <w:sz w:val="24"/>
+        </w:rPr>
+      </w:pPr>
+      <w:r>
+        <w:rPr>
+          <w:sz w:val="24"/>
+        </w:rPr>
+        <w:t>Eye-Tracking Analyse</w:t>
+      </w:r>
+    </w:p>
+    <w:p>
+      <w:pPr>
+        <w:ind w:left="708"/>
+        <w:rPr>
+          <w:sz w:val="24"/>
+        </w:rPr>
+      </w:pPr>
+      <w:r>
+        <w:rPr>
+          <w:sz w:val="24"/>
+        </w:rPr>
+        <w:t>Um  die Eye-Tracking Analyse durchführen zu können, besteht die Möglichkeit mir dem an der DHBW Karlsruhe integrierten Eye-Tracking Labor zusammenzuarbeiten.</w:t>
+      </w:r>
+    </w:p>
+    <w:p>
+      <w:pPr>
+        <w:ind w:left="708"/>
+        <w:rPr>
+          <w:sz w:val="24"/>
+        </w:rPr>
+      </w:pPr>
+      <w:r>
+        <w:rPr>
+          <w:sz w:val="24"/>
+        </w:rPr>
+        <w:t xml:space="preserve">Mit Hilfe dieser Analyse ist es möglich, den Blickverlauf des Benutzers über die Anwendung darzustellen. Dies macht es möglich herauszufinden, welche Funktionen der Anwendung der Benutzer intensiver betrachtet beziehungsweise auch Funktionen, die vom User keine Beachtung finden. Daraus lässt sich für das </w:t>
+      </w:r>
+      <w:r>
+        <w:rPr>
+          <w:sz w:val="24"/>
+        </w:rPr>
+        <w:lastRenderedPageBreak/>
+        <w:t>Entwicklerteam herausfiltern, welche Funktionen weiterhin sinnvoll sind oder verbessert werden können.</w:t>
+      </w:r>
+    </w:p>
+    <w:p>
+      <w:pPr>
+        <w:pStyle w:val="Listenabsatz"/>
+        <w:numPr>
+          <w:ilvl w:val="0"/>
+          <w:numId w:val="12"/>
+        </w:numPr>
+        <w:rPr>
+          <w:sz w:val="24"/>
+        </w:rPr>
+      </w:pPr>
+      <w:r>
+        <w:rPr>
+          <w:sz w:val="24"/>
+        </w:rPr>
+        <w:t>Tagebuchstudie</w:t>
+      </w:r>
+    </w:p>
+    <w:p>
+      <w:pPr>
+        <w:ind w:left="708"/>
+        <w:rPr>
+          <w:sz w:val="24"/>
+        </w:rPr>
+      </w:pPr>
+      <w:r>
+        <w:rPr>
+          <w:sz w:val="24"/>
+        </w:rPr>
+        <w:t>Für die Tagebuchstudie würde die Anwendung mehreren Studierenden bereitgestellt werden, die diese innerhalb eines festgelegten Zeitraums nutzen. Hierbei soll</w:t>
+      </w:r>
+      <w:r>
+        <w:rPr>
+          <w:sz w:val="24"/>
+        </w:rPr>
+        <w:t xml:space="preserve"> die Nutzung in einer täglichen Dokumentation festgehalten werden um somit das Nutzungsverhalten unter realen Bedingungen zu ermitteln.</w:t>
+      </w:r>
+    </w:p>
+    <w:p>
+      <w:pPr>
+        <w:rPr>
+          <w:sz w:val="24"/>
+        </w:rPr>
+      </w:pPr>
+    </w:p>
+    <w:p>
+      <w:pPr>
         <w:jc w:val="both"/>
         <w:rPr>
-          <w:sz w:val="24"/>
-        </w:rPr>
-      </w:pPr>
-      <w:r>
-        <w:rPr>
-          <w:sz w:val="24"/>
+          <w:color w:val="FF0000"/>
+          <w:sz w:val="24"/>
+          <w:u w:val="single"/>
+        </w:rPr>
+      </w:pPr>
+      <w:bookmarkStart w:id="25" w:name="_GoBack"/>
+      <w:r>
+        <w:rPr>
+          <w:color w:val="FF0000"/>
+          <w:sz w:val="24"/>
+          <w:u w:val="single"/>
+        </w:rPr>
+        <w:t>[</w:t>
+      </w:r>
+      <w:r>
+        <w:rPr>
+          <w:color w:val="FF0000"/>
+          <w:sz w:val="24"/>
+          <w:u w:val="single"/>
         </w:rPr>
         <w:t xml:space="preserve">Wir würden die Zufriedenheit von mehreren Studenten unterschiedlicher Kurse befragen, nachdem sie sich mit unserer Anwendung befasst haben und sie getestet haben. Diese Studenten müssen zu 100% unseren Zielusern entsprechen. Wünschenswert wäre es, wenn sie den </w:t>
       </w:r>
       <w:proofErr w:type="spellStart"/>
       <w:r>
         <w:rPr>
-          <w:sz w:val="24"/>
+          <w:color w:val="FF0000"/>
+          <w:sz w:val="24"/>
+          <w:u w:val="single"/>
         </w:rPr>
         <w:t>VoZeMan</w:t>
       </w:r>
       <w:proofErr w:type="spellEnd"/>
       <w:r>
         <w:rPr>
-          <w:sz w:val="24"/>
+          <w:color w:val="FF0000"/>
+          <w:sz w:val="24"/>
+          <w:u w:val="single"/>
         </w:rPr>
         <w:t xml:space="preserve"> in ihren </w:t>
       </w:r>
       <w:proofErr w:type="spellStart"/>
       <w:r>
         <w:rPr>
-          <w:sz w:val="24"/>
+          <w:color w:val="FF0000"/>
+          <w:sz w:val="24"/>
+          <w:u w:val="single"/>
         </w:rPr>
         <w:t>alltag</w:t>
       </w:r>
       <w:proofErr w:type="spellEnd"/>
       <w:r>
         <w:rPr>
-          <w:sz w:val="24"/>
+          <w:color w:val="FF0000"/>
+          <w:sz w:val="24"/>
+          <w:u w:val="single"/>
         </w:rPr>
         <w:t xml:space="preserve"> integrieren und somit die Alltagstauglichkeit testen können. Geplant wäre eine Dauer von einer Woche. Rückmeldungen, sowohl positive, als auch negative, nehmen wir gerne entgegen und versuchen damit unseren </w:t>
       </w:r>
       <w:proofErr w:type="spellStart"/>
       <w:r>
         <w:rPr>
-          <w:sz w:val="24"/>
+          <w:color w:val="FF0000"/>
+          <w:sz w:val="24"/>
+          <w:u w:val="single"/>
         </w:rPr>
         <w:t>VoZeMan</w:t>
       </w:r>
       <w:proofErr w:type="spellEnd"/>
       <w:r>
         <w:rPr>
-          <w:sz w:val="24"/>
+          <w:color w:val="FF0000"/>
+          <w:sz w:val="24"/>
+          <w:u w:val="single"/>
         </w:rPr>
         <w:t xml:space="preserve"> zu verbessern.</w:t>
       </w:r>
-    </w:p>
+      <w:r>
+        <w:rPr>
+          <w:color w:val="FF0000"/>
+          <w:sz w:val="24"/>
+          <w:u w:val="single"/>
+        </w:rPr>
+        <w:t>]</w:t>
+      </w:r>
+    </w:p>
+    <w:bookmarkEnd w:id="25"/>
     <w:p/>
     <w:p/>
     <w:p>
@@ -5971,6 +6381,205 @@
     </w:lvl>
   </w:abstractNum>
   <w:abstractNum w:abstractNumId="5" w15:restartNumberingAfterBreak="0">
+    <w:nsid w:val="21376547"/>
+    <w:multiLevelType w:val="hybridMultilevel"/>
+    <w:tmpl w:val="22C08936"/>
+    <w:lvl w:ilvl="0" w:tplc="0407000F">
+      <w:start w:val="1"/>
+      <w:numFmt w:val="decimal"/>
+      <w:lvlText w:val="%1."/>
+      <w:lvlJc w:val="left"/>
+      <w:pPr>
+        <w:ind w:left="720" w:hanging="360"/>
+      </w:pPr>
+    </w:lvl>
+    <w:lvl w:ilvl="1" w:tplc="04070019" w:tentative="1">
+      <w:start w:val="1"/>
+      <w:numFmt w:val="lowerLetter"/>
+      <w:lvlText w:val="%2."/>
+      <w:lvlJc w:val="left"/>
+      <w:pPr>
+        <w:ind w:left="1440" w:hanging="360"/>
+      </w:pPr>
+    </w:lvl>
+    <w:lvl w:ilvl="2" w:tplc="0407001B" w:tentative="1">
+      <w:start w:val="1"/>
+      <w:numFmt w:val="lowerRoman"/>
+      <w:lvlText w:val="%3."/>
+      <w:lvlJc w:val="right"/>
+      <w:pPr>
+        <w:ind w:left="2160" w:hanging="180"/>
+      </w:pPr>
+    </w:lvl>
+    <w:lvl w:ilvl="3" w:tplc="0407000F" w:tentative="1">
+      <w:start w:val="1"/>
+      <w:numFmt w:val="decimal"/>
+      <w:lvlText w:val="%4."/>
+      <w:lvlJc w:val="left"/>
+      <w:pPr>
+        <w:ind w:left="2880" w:hanging="360"/>
+      </w:pPr>
+    </w:lvl>
+    <w:lvl w:ilvl="4" w:tplc="04070019" w:tentative="1">
+      <w:start w:val="1"/>
+      <w:numFmt w:val="lowerLetter"/>
+      <w:lvlText w:val="%5."/>
+      <w:lvlJc w:val="left"/>
+      <w:pPr>
+        <w:ind w:left="3600" w:hanging="360"/>
+      </w:pPr>
+    </w:lvl>
+    <w:lvl w:ilvl="5" w:tplc="0407001B" w:tentative="1">
+      <w:start w:val="1"/>
+      <w:numFmt w:val="lowerRoman"/>
+      <w:lvlText w:val="%6."/>
+      <w:lvlJc w:val="right"/>
+      <w:pPr>
+        <w:ind w:left="4320" w:hanging="180"/>
+      </w:pPr>
+    </w:lvl>
+    <w:lvl w:ilvl="6" w:tplc="0407000F" w:tentative="1">
+      <w:start w:val="1"/>
+      <w:numFmt w:val="decimal"/>
+      <w:lvlText w:val="%7."/>
+      <w:lvlJc w:val="left"/>
+      <w:pPr>
+        <w:ind w:left="5040" w:hanging="360"/>
+      </w:pPr>
+    </w:lvl>
+    <w:lvl w:ilvl="7" w:tplc="04070019" w:tentative="1">
+      <w:start w:val="1"/>
+      <w:numFmt w:val="lowerLetter"/>
+      <w:lvlText w:val="%8."/>
+      <w:lvlJc w:val="left"/>
+      <w:pPr>
+        <w:ind w:left="5760" w:hanging="360"/>
+      </w:pPr>
+    </w:lvl>
+    <w:lvl w:ilvl="8" w:tplc="0407001B" w:tentative="1">
+      <w:start w:val="1"/>
+      <w:numFmt w:val="lowerRoman"/>
+      <w:lvlText w:val="%9."/>
+      <w:lvlJc w:val="right"/>
+      <w:pPr>
+        <w:ind w:left="6480" w:hanging="180"/>
+      </w:pPr>
+    </w:lvl>
+  </w:abstractNum>
+  <w:abstractNum w:abstractNumId="6" w15:restartNumberingAfterBreak="0">
+    <w:nsid w:val="23B17BC3"/>
+    <w:multiLevelType w:val="hybridMultilevel"/>
+    <w:tmpl w:val="54022030"/>
+    <w:lvl w:ilvl="0" w:tplc="04070001">
+      <w:start w:val="1"/>
+      <w:numFmt w:val="bullet"/>
+      <w:lvlText w:val=""/>
+      <w:lvlJc w:val="left"/>
+      <w:pPr>
+        <w:ind w:left="720" w:hanging="360"/>
+      </w:pPr>
+      <w:rPr>
+        <w:rFonts w:ascii="Symbol" w:hAnsi="Symbol" w:hint="default"/>
+      </w:rPr>
+    </w:lvl>
+    <w:lvl w:ilvl="1" w:tplc="04070003" w:tentative="1">
+      <w:start w:val="1"/>
+      <w:numFmt w:val="bullet"/>
+      <w:lvlText w:val="o"/>
+      <w:lvlJc w:val="left"/>
+      <w:pPr>
+        <w:ind w:left="1440" w:hanging="360"/>
+      </w:pPr>
+      <w:rPr>
+        <w:rFonts w:ascii="Courier New" w:hAnsi="Courier New" w:cs="Courier New" w:hint="default"/>
+      </w:rPr>
+    </w:lvl>
+    <w:lvl w:ilvl="2" w:tplc="04070005" w:tentative="1">
+      <w:start w:val="1"/>
+      <w:numFmt w:val="bullet"/>
+      <w:lvlText w:val=""/>
+      <w:lvlJc w:val="left"/>
+      <w:pPr>
+        <w:ind w:left="2160" w:hanging="360"/>
+      </w:pPr>
+      <w:rPr>
+        <w:rFonts w:ascii="Wingdings" w:hAnsi="Wingdings" w:hint="default"/>
+      </w:rPr>
+    </w:lvl>
+    <w:lvl w:ilvl="3" w:tplc="04070001" w:tentative="1">
+      <w:start w:val="1"/>
+      <w:numFmt w:val="bullet"/>
+      <w:lvlText w:val=""/>
+      <w:lvlJc w:val="left"/>
+      <w:pPr>
+        <w:ind w:left="2880" w:hanging="360"/>
+      </w:pPr>
+      <w:rPr>
+        <w:rFonts w:ascii="Symbol" w:hAnsi="Symbol" w:hint="default"/>
+      </w:rPr>
+    </w:lvl>
+    <w:lvl w:ilvl="4" w:tplc="04070003" w:tentative="1">
+      <w:start w:val="1"/>
+      <w:numFmt w:val="bullet"/>
+      <w:lvlText w:val="o"/>
+      <w:lvlJc w:val="left"/>
+      <w:pPr>
+        <w:ind w:left="3600" w:hanging="360"/>
+      </w:pPr>
+      <w:rPr>
+        <w:rFonts w:ascii="Courier New" w:hAnsi="Courier New" w:cs="Courier New" w:hint="default"/>
+      </w:rPr>
+    </w:lvl>
+    <w:lvl w:ilvl="5" w:tplc="04070005" w:tentative="1">
+      <w:start w:val="1"/>
+      <w:numFmt w:val="bullet"/>
+      <w:lvlText w:val=""/>
+      <w:lvlJc w:val="left"/>
+      <w:pPr>
+        <w:ind w:left="4320" w:hanging="360"/>
+      </w:pPr>
+      <w:rPr>
+        <w:rFonts w:ascii="Wingdings" w:hAnsi="Wingdings" w:hint="default"/>
+      </w:rPr>
+    </w:lvl>
+    <w:lvl w:ilvl="6" w:tplc="04070001" w:tentative="1">
+      <w:start w:val="1"/>
+      <w:numFmt w:val="bullet"/>
+      <w:lvlText w:val=""/>
+      <w:lvlJc w:val="left"/>
+      <w:pPr>
+        <w:ind w:left="5040" w:hanging="360"/>
+      </w:pPr>
+      <w:rPr>
+        <w:rFonts w:ascii="Symbol" w:hAnsi="Symbol" w:hint="default"/>
+      </w:rPr>
+    </w:lvl>
+    <w:lvl w:ilvl="7" w:tplc="04070003" w:tentative="1">
+      <w:start w:val="1"/>
+      <w:numFmt w:val="bullet"/>
+      <w:lvlText w:val="o"/>
+      <w:lvlJc w:val="left"/>
+      <w:pPr>
+        <w:ind w:left="5760" w:hanging="360"/>
+      </w:pPr>
+      <w:rPr>
+        <w:rFonts w:ascii="Courier New" w:hAnsi="Courier New" w:cs="Courier New" w:hint="default"/>
+      </w:rPr>
+    </w:lvl>
+    <w:lvl w:ilvl="8" w:tplc="04070005" w:tentative="1">
+      <w:start w:val="1"/>
+      <w:numFmt w:val="bullet"/>
+      <w:lvlText w:val=""/>
+      <w:lvlJc w:val="left"/>
+      <w:pPr>
+        <w:ind w:left="6480" w:hanging="360"/>
+      </w:pPr>
+      <w:rPr>
+        <w:rFonts w:ascii="Wingdings" w:hAnsi="Wingdings" w:hint="default"/>
+      </w:rPr>
+    </w:lvl>
+  </w:abstractNum>
+  <w:abstractNum w:abstractNumId="7" w15:restartNumberingAfterBreak="0">
     <w:nsid w:val="28F571F7"/>
     <w:multiLevelType w:val="multilevel"/>
     <w:tmpl w:val="B4860B2A"/>
@@ -6083,7 +6692,7 @@
       </w:rPr>
     </w:lvl>
   </w:abstractNum>
-  <w:abstractNum w:abstractNumId="6" w15:restartNumberingAfterBreak="0">
+  <w:abstractNum w:abstractNumId="8" w15:restartNumberingAfterBreak="0">
     <w:nsid w:val="2CD8081C"/>
     <w:multiLevelType w:val="multilevel"/>
     <w:tmpl w:val="9752A50A"/>
@@ -6196,7 +6805,7 @@
       </w:rPr>
     </w:lvl>
   </w:abstractNum>
-  <w:abstractNum w:abstractNumId="7" w15:restartNumberingAfterBreak="0">
+  <w:abstractNum w:abstractNumId="9" w15:restartNumberingAfterBreak="0">
     <w:nsid w:val="2F3D61A8"/>
     <w:multiLevelType w:val="multilevel"/>
     <w:tmpl w:val="B4860B2A"/>
@@ -6309,7 +6918,7 @@
       </w:rPr>
     </w:lvl>
   </w:abstractNum>
-  <w:abstractNum w:abstractNumId="8" w15:restartNumberingAfterBreak="0">
+  <w:abstractNum w:abstractNumId="10" w15:restartNumberingAfterBreak="0">
     <w:nsid w:val="3E9640DD"/>
     <w:multiLevelType w:val="multilevel"/>
     <w:tmpl w:val="56A45A82"/>
@@ -6422,7 +7031,7 @@
       </w:rPr>
     </w:lvl>
   </w:abstractNum>
-  <w:abstractNum w:abstractNumId="9" w15:restartNumberingAfterBreak="0">
+  <w:abstractNum w:abstractNumId="11" w15:restartNumberingAfterBreak="0">
     <w:nsid w:val="47CC1FCB"/>
     <w:multiLevelType w:val="multilevel"/>
     <w:tmpl w:val="B844B8BA"/>
@@ -6539,16 +7148,16 @@
     <w:abstractNumId w:val="0"/>
   </w:num>
   <w:num w:numId="2">
-    <w:abstractNumId w:val="8"/>
+    <w:abstractNumId w:val="10"/>
   </w:num>
   <w:num w:numId="3">
     <w:abstractNumId w:val="2"/>
   </w:num>
   <w:num w:numId="4">
-    <w:abstractNumId w:val="9"/>
+    <w:abstractNumId w:val="11"/>
   </w:num>
   <w:num w:numId="5">
-    <w:abstractNumId w:val="6"/>
+    <w:abstractNumId w:val="8"/>
   </w:num>
   <w:num w:numId="6">
     <w:abstractNumId w:val="4"/>
@@ -6557,13 +7166,19 @@
     <w:abstractNumId w:val="1"/>
   </w:num>
   <w:num w:numId="8">
-    <w:abstractNumId w:val="5"/>
+    <w:abstractNumId w:val="7"/>
   </w:num>
   <w:num w:numId="9">
-    <w:abstractNumId w:val="7"/>
+    <w:abstractNumId w:val="9"/>
   </w:num>
   <w:num w:numId="10">
     <w:abstractNumId w:val="3"/>
+  </w:num>
+  <w:num w:numId="11">
+    <w:abstractNumId w:val="6"/>
+  </w:num>
+  <w:num w:numId="12">
+    <w:abstractNumId w:val="5"/>
   </w:num>
 </w:numbering>
 </file>
@@ -8037,7 +8652,7 @@
 </file>
 
 <file path=customXml/itemProps2.xml><?xml version="1.0" encoding="utf-8"?>
-<ds:datastoreItem xmlns:ds="http://schemas.openxmlformats.org/officeDocument/2006/customXml" ds:itemID="{7F0541CC-CA11-494D-9D52-41AC00774517}">
+<ds:datastoreItem xmlns:ds="http://schemas.openxmlformats.org/officeDocument/2006/customXml" ds:itemID="{0E91D183-6279-4F22-A97A-BDBAA049F971}">
   <ds:schemaRefs>
     <ds:schemaRef ds:uri="http://schemas.openxmlformats.org/officeDocument/2006/bibliography"/>
   </ds:schemaRefs>

</xml_diff>